<commit_message>
Update Software Requirements Specification.docx
</commit_message>
<xml_diff>
--- a/Software Requirements Specification.docx
+++ b/Software Requirements Specification.docx
@@ -24,8 +24,9 @@
           <w:sz w:val="48"/>
           <w:szCs w:val="48"/>
         </w:rPr>
-        <w:t>Software Requirements Specification (SRS) Template</w:t>
-      </w:r>
+        <w:t xml:space="preserve">Software Requirements Specification (SRS) </w:t>
+      </w:r>
+      <w:proofErr w:type="spellStart"/>
       <w:r>
         <w:rPr>
           <w:rFonts w:ascii="Times New Roman" w:eastAsia="Times New Roman" w:hAnsi="Times New Roman" w:cs="Times New Roman"/>
@@ -35,33 +36,55 @@
           <w:sz w:val="48"/>
           <w:szCs w:val="48"/>
         </w:rPr>
+        <w:t>Template</w:t>
+      </w:r>
+      <w:r>
+        <w:rPr>
+          <w:rFonts w:ascii="Times New Roman" w:eastAsia="Times New Roman" w:hAnsi="Times New Roman" w:cs="Times New Roman"/>
+          <w:b/>
+          <w:bCs/>
+          <w:kern w:val="36"/>
+          <w:sz w:val="48"/>
+          <w:szCs w:val="48"/>
+        </w:rPr>
+        <w:t>ssss</w:t>
+      </w:r>
+      <w:proofErr w:type="spellEnd"/>
+    </w:p>
+    <w:p>
+      <w:pPr>
+        <w:spacing w:before="100" w:beforeAutospacing="1" w:after="100" w:afterAutospacing="1" w:line="240" w:lineRule="auto"/>
+        <w:outlineLvl w:val="1"/>
+        <w:rPr>
+          <w:rFonts w:ascii="Times New Roman" w:eastAsia="Times New Roman" w:hAnsi="Times New Roman" w:cs="Times New Roman"/>
+          <w:b/>
+          <w:bCs/>
+          <w:sz w:val="36"/>
+          <w:szCs w:val="36"/>
+        </w:rPr>
+      </w:pPr>
+      <w:r>
+        <w:rPr>
+          <w:rFonts w:ascii="Times New Roman" w:eastAsia="Times New Roman" w:hAnsi="Times New Roman" w:cs="Times New Roman"/>
+          <w:b/>
+          <w:bCs/>
+          <w:sz w:val="36"/>
+          <w:szCs w:val="36"/>
+        </w:rPr>
+        <w:t>1. Introduction</w:t>
+      </w:r>
+      <w:r>
+        <w:rPr>
+          <w:rFonts w:ascii="Times New Roman" w:eastAsia="Times New Roman" w:hAnsi="Times New Roman" w:cs="Times New Roman"/>
+          <w:b/>
+          <w:bCs/>
+          <w:sz w:val="36"/>
+          <w:szCs w:val="36"/>
+        </w:rPr>
         <w:t>ssss</w:t>
       </w:r>
       <w:bookmarkStart w:id="0" w:name="_GoBack"/>
       <w:bookmarkEnd w:id="0"/>
-    </w:p>
-    <w:p>
-      <w:pPr>
-        <w:spacing w:before="100" w:beforeAutospacing="1" w:after="100" w:afterAutospacing="1" w:line="240" w:lineRule="auto"/>
-        <w:outlineLvl w:val="1"/>
-        <w:rPr>
-          <w:rFonts w:ascii="Times New Roman" w:eastAsia="Times New Roman" w:hAnsi="Times New Roman" w:cs="Times New Roman"/>
-          <w:b/>
-          <w:bCs/>
-          <w:sz w:val="36"/>
-          <w:szCs w:val="36"/>
-        </w:rPr>
-      </w:pPr>
-      <w:r>
-        <w:rPr>
-          <w:rFonts w:ascii="Times New Roman" w:eastAsia="Times New Roman" w:hAnsi="Times New Roman" w:cs="Times New Roman"/>
-          <w:b/>
-          <w:bCs/>
-          <w:sz w:val="36"/>
-          <w:szCs w:val="36"/>
-        </w:rPr>
-        <w:t>1. Introduction</w:t>
-      </w:r>
     </w:p>
     <w:p>
       <w:pPr>

</xml_diff>